<commit_message>
Changed few screenshots in report.
</commit_message>
<xml_diff>
--- a/Project/report.docx
+++ b/Project/report.docx
@@ -1,6 +1,6 @@
 
 <file path=word/document.xml><?xml version="1.0" encoding="utf-8"?>
-<w:document xmlns:wpc="http://schemas.microsoft.com/office/word/2010/wordprocessingCanvas" xmlns:cx="http://schemas.microsoft.com/office/drawing/2014/chartex" xmlns:cx1="http://schemas.microsoft.com/office/drawing/2015/9/8/chartex" xmlns:cx2="http://schemas.microsoft.com/office/drawing/2015/10/21/chartex" xmlns:cx3="http://schemas.microsoft.com/office/drawing/2016/5/9/chartex" xmlns:cx4="http://schemas.microsoft.com/office/drawing/2016/5/10/chartex" xmlns:cx5="http://schemas.microsoft.com/office/drawing/2016/5/11/chartex" xmlns:cx6="http://schemas.microsoft.com/office/drawing/2016/5/12/chartex" xmlns:cx7="http://schemas.microsoft.com/office/drawing/2016/5/13/chartex" xmlns:cx8="http://schemas.microsoft.com/office/drawing/2016/5/14/chartex" xmlns:mc="http://schemas.openxmlformats.org/markup-compatibility/2006" xmlns:aink="http://schemas.microsoft.com/office/drawing/2016/ink" xmlns:am3d="http://schemas.microsoft.com/office/drawing/2017/model3d" xmlns:o="urn:schemas-microsoft-com:office:office" xmlns:r="http://schemas.openxmlformats.org/officeDocument/2006/relationships" xmlns:m="http://schemas.openxmlformats.org/officeDocument/2006/math" xmlns:v="urn:schemas-microsoft-com:vml" xmlns:wp14="http://schemas.microsoft.com/office/word/2010/wordprocessingDrawing" xmlns:wp="http://schemas.openxmlformats.org/drawingml/2006/wordprocessingDrawing" xmlns:w10="urn:schemas-microsoft-com:office:word" xmlns:w="http://schemas.openxmlformats.org/wordprocessingml/2006/main" xmlns:w14="http://schemas.microsoft.com/office/word/2010/wordml" xmlns:w15="http://schemas.microsoft.com/office/word/2012/wordml" xmlns:w16cex="http://schemas.microsoft.com/office/word/2018/wordml/cex" xmlns:w16cid="http://schemas.microsoft.com/office/word/2016/wordml/cid" xmlns:w16="http://schemas.microsoft.com/office/word/2018/wordml" xmlns:w16se="http://schemas.microsoft.com/office/word/2015/wordml/symex" xmlns:wpg="http://schemas.microsoft.com/office/word/2010/wordprocessingGroup" xmlns:wpi="http://schemas.microsoft.com/office/word/2010/wordprocessingInk" xmlns:wne="http://schemas.microsoft.com/office/word/2006/wordml" xmlns:wps="http://schemas.microsoft.com/office/word/2010/wordprocessingShape" mc:Ignorable="w14 w15 w16se w16cid w16 w16cex wp14">
+<w:document xmlns:wpc="http://schemas.microsoft.com/office/word/2010/wordprocessingCanvas" xmlns:cx="http://schemas.microsoft.com/office/drawing/2014/chartex" xmlns:cx1="http://schemas.microsoft.com/office/drawing/2015/9/8/chartex" xmlns:cx2="http://schemas.microsoft.com/office/drawing/2015/10/21/chartex" xmlns:cx3="http://schemas.microsoft.com/office/drawing/2016/5/9/chartex" xmlns:cx4="http://schemas.microsoft.com/office/drawing/2016/5/10/chartex" xmlns:cx5="http://schemas.microsoft.com/office/drawing/2016/5/11/chartex" xmlns:cx6="http://schemas.microsoft.com/office/drawing/2016/5/12/chartex" xmlns:cx7="http://schemas.microsoft.com/office/drawing/2016/5/13/chartex" xmlns:cx8="http://schemas.microsoft.com/office/drawing/2016/5/14/chartex" xmlns:mc="http://schemas.openxmlformats.org/markup-compatibility/2006" xmlns:aink="http://schemas.microsoft.com/office/drawing/2016/ink" xmlns:am3d="http://schemas.microsoft.com/office/drawing/2017/model3d" xmlns:o="urn:schemas-microsoft-com:office:office" xmlns:r="http://schemas.openxmlformats.org/officeDocument/2006/relationships" xmlns:m="http://schemas.openxmlformats.org/officeDocument/2006/math" xmlns:v="urn:schemas-microsoft-com:vml" xmlns:wp14="http://schemas.microsoft.com/office/word/2010/wordprocessingDrawing" xmlns:wp="http://schemas.openxmlformats.org/drawingml/2006/wordprocessingDrawing" xmlns:w10="urn:schemas-microsoft-com:office:word" xmlns:w="http://schemas.openxmlformats.org/wordprocessingml/2006/main" xmlns:w14="http://schemas.microsoft.com/office/word/2010/wordml" xmlns:w15="http://schemas.microsoft.com/office/word/2012/wordml" xmlns:w16cid="http://schemas.microsoft.com/office/word/2016/wordml/cid" xmlns:w16se="http://schemas.microsoft.com/office/word/2015/wordml/symex" xmlns:wpg="http://schemas.microsoft.com/office/word/2010/wordprocessingGroup" xmlns:wpi="http://schemas.microsoft.com/office/word/2010/wordprocessingInk" xmlns:wne="http://schemas.microsoft.com/office/word/2006/wordml" xmlns:wps="http://schemas.microsoft.com/office/word/2010/wordprocessingShape" mc:Ignorable="w14 w15 w16se w16cid wp14">
   <w:body>
     <w:p>
       <w:pPr>
@@ -148,6 +148,7 @@
         </w:rPr>
         <w:t xml:space="preserve">, Adobe’s VP Engineering for Document could, estimates that there are 2.5 trillion PDF documents in the world [1]. A lot of contents including academic journals and paper works are in </w:t>
       </w:r>
+      <w:proofErr w:type="gramStart"/>
       <w:r>
         <w:rPr>
           <w:rFonts w:ascii="Times New Roman" w:hAnsi="Times New Roman" w:cs="Times New Roman"/>
@@ -164,7 +165,17 @@
           <w:sz w:val="24"/>
           <w:szCs w:val="24"/>
         </w:rPr>
-        <w:t xml:space="preserve"> format. It is so widely used that people will send their resumes or cover letters in a pdf format for job applications. From the beginning, Adobe pushed to make PDF universal and has achieved </w:t>
+        <w:t xml:space="preserve"> format</w:t>
+      </w:r>
+      <w:proofErr w:type="gramEnd"/>
+      <w:r>
+        <w:rPr>
+          <w:rFonts w:ascii="Times New Roman" w:hAnsi="Times New Roman" w:cs="Times New Roman"/>
+          <w:color w:val="000000" w:themeColor="text1"/>
+          <w:sz w:val="24"/>
+          <w:szCs w:val="24"/>
+        </w:rPr>
+        <w:t xml:space="preserve">. It is so widely used that people will send their resumes or cover letters in a pdf format for job applications. From the beginning, Adobe pushed to make PDF universal and has achieved </w:t>
       </w:r>
       <w:r>
         <w:rPr>
@@ -473,7 +484,27 @@
           <w:sz w:val="24"/>
           <w:szCs w:val="24"/>
         </w:rPr>
-        <w:t xml:space="preserve">There are </w:t>
+        <w:t xml:space="preserve">There </w:t>
+      </w:r>
+      <w:proofErr w:type="gramStart"/>
+      <w:r>
+        <w:rPr>
+          <w:rFonts w:ascii="Times New Roman" w:hAnsi="Times New Roman" w:cs="Times New Roman"/>
+          <w:color w:val="000000" w:themeColor="text1"/>
+          <w:sz w:val="24"/>
+          <w:szCs w:val="24"/>
+        </w:rPr>
+        <w:t>are</w:t>
+      </w:r>
+      <w:proofErr w:type="gramEnd"/>
+      <w:r>
+        <w:rPr>
+          <w:rFonts w:ascii="Times New Roman" w:hAnsi="Times New Roman" w:cs="Times New Roman"/>
+          <w:color w:val="000000" w:themeColor="text1"/>
+          <w:sz w:val="24"/>
+          <w:szCs w:val="24"/>
+        </w:rPr>
+        <w:t xml:space="preserve"> </w:t>
       </w:r>
       <w:r>
         <w:rPr>
@@ -1777,17 +1808,13 @@
       </w:pPr>
       <w:r>
         <w:rPr>
-          <w:rFonts w:ascii="Times New Roman" w:hAnsi="Times New Roman" w:cs="Times New Roman"/>
           <w:noProof/>
-          <w:color w:val="000000" w:themeColor="text1"/>
-          <w:sz w:val="24"/>
-          <w:szCs w:val="24"/>
         </w:rPr>
         <w:drawing>
-          <wp:inline distT="0" distB="0" distL="0" distR="0" wp14:anchorId="1BFB2292" wp14:editId="0C69FDBB">
-            <wp:extent cx="4411980" cy="2434806"/>
-            <wp:effectExtent l="0" t="0" r="7620" b="3810"/>
-            <wp:docPr id="2" name="Picture 2" descr="Image of obfuscated javascript"/>
+          <wp:inline distT="0" distB="0" distL="0" distR="0" wp14:anchorId="7A6F357F" wp14:editId="17643F14">
+            <wp:extent cx="2028825" cy="1962150"/>
+            <wp:effectExtent l="0" t="0" r="9525" b="0"/>
+            <wp:docPr id="8" name="Picture 8"/>
             <wp:cNvGraphicFramePr>
               <a:graphicFrameLocks xmlns:a="http://schemas.openxmlformats.org/drawingml/2006/main" noChangeAspect="1"/>
             </wp:cNvGraphicFramePr>
@@ -1795,36 +1822,23 @@
               <a:graphicData uri="http://schemas.openxmlformats.org/drawingml/2006/picture">
                 <pic:pic xmlns:pic="http://schemas.openxmlformats.org/drawingml/2006/picture">
                   <pic:nvPicPr>
-                    <pic:cNvPr id="0" name="Picture 1" descr="Image of obfuscated javascript"/>
-                    <pic:cNvPicPr>
-                      <a:picLocks noChangeAspect="1" noChangeArrowheads="1"/>
-                    </pic:cNvPicPr>
+                    <pic:cNvPr id="1" name=""/>
+                    <pic:cNvPicPr/>
                   </pic:nvPicPr>
                   <pic:blipFill>
-                    <a:blip r:embed="rId7">
-                      <a:extLst>
-                        <a:ext uri="{28A0092B-C50C-407E-A947-70E740481C1C}">
-                          <a14:useLocalDpi xmlns:a14="http://schemas.microsoft.com/office/drawing/2010/main" val="0"/>
-                        </a:ext>
-                      </a:extLst>
-                    </a:blip>
-                    <a:srcRect/>
+                    <a:blip r:embed="rId7"/>
                     <a:stretch>
                       <a:fillRect/>
                     </a:stretch>
                   </pic:blipFill>
-                  <pic:spPr bwMode="auto">
+                  <pic:spPr>
                     <a:xfrm>
                       <a:off x="0" y="0"/>
-                      <a:ext cx="4416980" cy="2437565"/>
+                      <a:ext cx="2028825" cy="1962150"/>
                     </a:xfrm>
                     <a:prstGeom prst="rect">
                       <a:avLst/>
                     </a:prstGeom>
-                    <a:noFill/>
-                    <a:ln>
-                      <a:noFill/>
-                    </a:ln>
                   </pic:spPr>
                 </pic:pic>
               </a:graphicData>
@@ -1887,7 +1901,7 @@
           <w:sz w:val="24"/>
           <w:szCs w:val="24"/>
         </w:rPr>
-        <w:t>. A screenshot of a PDF document that incorporates JavaScript code.</w:t>
+        <w:t xml:space="preserve">. A screenshot of </w:t>
       </w:r>
       <w:r>
         <w:rPr>
@@ -1898,7 +1912,7 @@
           <w:sz w:val="24"/>
           <w:szCs w:val="24"/>
         </w:rPr>
-        <w:t xml:space="preserve"> Shows the entire PDF file in 24 lines. Notice that there is a section that </w:t>
+        <w:t xml:space="preserve">the string of </w:t>
       </w:r>
       <w:r>
         <w:rPr>
@@ -1909,7 +1923,7 @@
           <w:sz w:val="24"/>
           <w:szCs w:val="24"/>
         </w:rPr>
-        <w:t>opens</w:t>
+        <w:t>PDF document that incorporates JavaScript code.</w:t>
       </w:r>
       <w:r>
         <w:rPr>
@@ -1920,7 +1934,7 @@
           <w:sz w:val="24"/>
           <w:szCs w:val="24"/>
         </w:rPr>
-        <w:t xml:space="preserve"> with &lt;&lt; and ends with &gt;&gt; that has a /JavaScript format on it</w:t>
+        <w:t xml:space="preserve"> </w:t>
       </w:r>
       <w:r>
         <w:rPr>
@@ -1931,7 +1945,7 @@
           <w:sz w:val="24"/>
           <w:szCs w:val="24"/>
         </w:rPr>
-        <w:t>: These chevrons are l</w:t>
+        <w:t>There</w:t>
       </w:r>
       <w:r>
         <w:rPr>
@@ -1942,7 +1956,7 @@
           <w:sz w:val="24"/>
           <w:szCs w:val="24"/>
         </w:rPr>
-        <w:t xml:space="preserve">ocated </w:t>
+        <w:t xml:space="preserve"> is a section that </w:t>
       </w:r>
       <w:r>
         <w:rPr>
@@ -1953,7 +1967,7 @@
           <w:sz w:val="24"/>
           <w:szCs w:val="24"/>
         </w:rPr>
-        <w:t>on</w:t>
+        <w:t>opens</w:t>
       </w:r>
       <w:r>
         <w:rPr>
@@ -1964,7 +1978,7 @@
           <w:sz w:val="24"/>
           <w:szCs w:val="24"/>
         </w:rPr>
-        <w:t xml:space="preserve"> line 20 and 23.</w:t>
+        <w:t xml:space="preserve"> with &lt;&lt; and ends with &gt;&gt; that has a /JavaScript format on it</w:t>
       </w:r>
       <w:r>
         <w:rPr>
@@ -1975,7 +1989,7 @@
           <w:sz w:val="24"/>
           <w:szCs w:val="24"/>
         </w:rPr>
-        <w:t xml:space="preserve"> This indicates that there is a JavaScript code</w:t>
+        <w:t>: These chevrons are l</w:t>
       </w:r>
       <w:r>
         <w:rPr>
@@ -1986,7 +2000,7 @@
           <w:sz w:val="24"/>
           <w:szCs w:val="24"/>
         </w:rPr>
-        <w:t xml:space="preserve"> [4</w:t>
+        <w:t xml:space="preserve">ocated </w:t>
       </w:r>
       <w:r>
         <w:rPr>
@@ -1997,7 +2011,7 @@
           <w:sz w:val="24"/>
           <w:szCs w:val="24"/>
         </w:rPr>
-        <w:t>]</w:t>
+        <w:t>on</w:t>
       </w:r>
       <w:r>
         <w:rPr>
@@ -2008,12 +2022,9 @@
           <w:sz w:val="24"/>
           <w:szCs w:val="24"/>
         </w:rPr>
-        <w:t>.</w:t>
-      </w:r>
-    </w:p>
-    <w:p>
-      <w:pPr>
-        <w:jc w:val="both"/>
+        <w:t xml:space="preserve"> line 20 and 2</w:t>
+      </w:r>
+      <w:r>
         <w:rPr>
           <w:rFonts w:ascii="Times New Roman" w:hAnsi="Times New Roman" w:cs="Times New Roman"/>
           <w:i/>
@@ -2022,6 +2033,75 @@
           <w:sz w:val="24"/>
           <w:szCs w:val="24"/>
         </w:rPr>
+        <w:t>4</w:t>
+      </w:r>
+      <w:r>
+        <w:rPr>
+          <w:rFonts w:ascii="Times New Roman" w:hAnsi="Times New Roman" w:cs="Times New Roman"/>
+          <w:i/>
+          <w:iCs/>
+          <w:color w:val="000000" w:themeColor="text1"/>
+          <w:sz w:val="24"/>
+          <w:szCs w:val="24"/>
+        </w:rPr>
+        <w:t>.</w:t>
+      </w:r>
+      <w:r>
+        <w:rPr>
+          <w:rFonts w:ascii="Times New Roman" w:hAnsi="Times New Roman" w:cs="Times New Roman"/>
+          <w:i/>
+          <w:iCs/>
+          <w:color w:val="000000" w:themeColor="text1"/>
+          <w:sz w:val="24"/>
+          <w:szCs w:val="24"/>
+        </w:rPr>
+        <w:t xml:space="preserve"> This indicates that there is a JavaScript code</w:t>
+      </w:r>
+      <w:r>
+        <w:rPr>
+          <w:rFonts w:ascii="Times New Roman" w:hAnsi="Times New Roman" w:cs="Times New Roman"/>
+          <w:i/>
+          <w:iCs/>
+          <w:color w:val="000000" w:themeColor="text1"/>
+          <w:sz w:val="24"/>
+          <w:szCs w:val="24"/>
+        </w:rPr>
+        <w:t xml:space="preserve"> [4</w:t>
+      </w:r>
+      <w:r>
+        <w:rPr>
+          <w:rFonts w:ascii="Times New Roman" w:hAnsi="Times New Roman" w:cs="Times New Roman"/>
+          <w:i/>
+          <w:iCs/>
+          <w:color w:val="000000" w:themeColor="text1"/>
+          <w:sz w:val="24"/>
+          <w:szCs w:val="24"/>
+        </w:rPr>
+        <w:t>]</w:t>
+      </w:r>
+      <w:r>
+        <w:rPr>
+          <w:rFonts w:ascii="Times New Roman" w:hAnsi="Times New Roman" w:cs="Times New Roman"/>
+          <w:i/>
+          <w:iCs/>
+          <w:color w:val="000000" w:themeColor="text1"/>
+          <w:sz w:val="24"/>
+          <w:szCs w:val="24"/>
+        </w:rPr>
+        <w:t>.</w:t>
+      </w:r>
+    </w:p>
+    <w:p>
+      <w:pPr>
+        <w:jc w:val="both"/>
+        <w:rPr>
+          <w:rFonts w:ascii="Times New Roman" w:hAnsi="Times New Roman" w:cs="Times New Roman"/>
+          <w:i/>
+          <w:iCs/>
+          <w:color w:val="000000" w:themeColor="text1"/>
+          <w:sz w:val="24"/>
+          <w:szCs w:val="24"/>
+        </w:rPr>
       </w:pPr>
     </w:p>
     <w:p>
@@ -2045,7 +2125,6 @@
           <w:sz w:val="24"/>
           <w:szCs w:val="24"/>
         </w:rPr>
-        <w:lastRenderedPageBreak/>
         <w:t>Adobe Acrobat Reader</w:t>
       </w:r>
       <w:r>
@@ -2098,7 +2177,17 @@
           <w:sz w:val="24"/>
           <w:szCs w:val="24"/>
         </w:rPr>
-        <w:t xml:space="preserve"> and gives more choice for paid versions of the software. Adobe Acrobat Reader is not the only software that allows users to read PDF files.</w:t>
+        <w:t xml:space="preserve"> and gives more choice for paid versions of the software. Adobe Acrobat Reader </w:t>
+      </w:r>
+      <w:r>
+        <w:rPr>
+          <w:rFonts w:ascii="Times New Roman" w:hAnsi="Times New Roman" w:cs="Times New Roman"/>
+          <w:color w:val="000000" w:themeColor="text1"/>
+          <w:sz w:val="24"/>
+          <w:szCs w:val="24"/>
+        </w:rPr>
+        <w:lastRenderedPageBreak/>
+        <w:t>is not the only software that allows users to read PDF files.</w:t>
       </w:r>
       <w:r>
         <w:rPr>
@@ -3020,72 +3109,6 @@
         <w:jc w:val="both"/>
         <w:rPr>
           <w:rFonts w:ascii="Times New Roman" w:hAnsi="Times New Roman" w:cs="Times New Roman"/>
-          <w:color w:val="000000" w:themeColor="text1"/>
-          <w:sz w:val="24"/>
-          <w:szCs w:val="24"/>
-        </w:rPr>
-      </w:pPr>
-    </w:p>
-    <w:p>
-      <w:pPr>
-        <w:jc w:val="both"/>
-        <w:rPr>
-          <w:rFonts w:ascii="Times New Roman" w:hAnsi="Times New Roman" w:cs="Times New Roman"/>
-          <w:color w:val="000000" w:themeColor="text1"/>
-          <w:sz w:val="24"/>
-          <w:szCs w:val="24"/>
-        </w:rPr>
-      </w:pPr>
-    </w:p>
-    <w:p>
-      <w:pPr>
-        <w:jc w:val="both"/>
-        <w:rPr>
-          <w:rFonts w:ascii="Times New Roman" w:hAnsi="Times New Roman" w:cs="Times New Roman"/>
-          <w:color w:val="000000" w:themeColor="text1"/>
-          <w:sz w:val="24"/>
-          <w:szCs w:val="24"/>
-        </w:rPr>
-      </w:pPr>
-    </w:p>
-    <w:p>
-      <w:pPr>
-        <w:jc w:val="both"/>
-        <w:rPr>
-          <w:rFonts w:ascii="Times New Roman" w:hAnsi="Times New Roman" w:cs="Times New Roman"/>
-          <w:color w:val="000000" w:themeColor="text1"/>
-          <w:sz w:val="24"/>
-          <w:szCs w:val="24"/>
-        </w:rPr>
-      </w:pPr>
-    </w:p>
-    <w:p>
-      <w:pPr>
-        <w:jc w:val="both"/>
-        <w:rPr>
-          <w:rFonts w:ascii="Times New Roman" w:hAnsi="Times New Roman" w:cs="Times New Roman"/>
-          <w:color w:val="000000" w:themeColor="text1"/>
-          <w:sz w:val="24"/>
-          <w:szCs w:val="24"/>
-        </w:rPr>
-      </w:pPr>
-    </w:p>
-    <w:p>
-      <w:pPr>
-        <w:jc w:val="both"/>
-        <w:rPr>
-          <w:rFonts w:ascii="Times New Roman" w:hAnsi="Times New Roman" w:cs="Times New Roman"/>
-          <w:color w:val="000000" w:themeColor="text1"/>
-          <w:sz w:val="24"/>
-          <w:szCs w:val="24"/>
-        </w:rPr>
-      </w:pPr>
-    </w:p>
-    <w:p>
-      <w:pPr>
-        <w:jc w:val="both"/>
-        <w:rPr>
-          <w:rFonts w:ascii="Times New Roman" w:hAnsi="Times New Roman" w:cs="Times New Roman"/>
           <w:b/>
           <w:color w:val="000000" w:themeColor="text1"/>
           <w:sz w:val="24"/>
@@ -3112,456 +3135,476 @@
           <w:sz w:val="24"/>
           <w:szCs w:val="24"/>
         </w:rPr>
+        <w:t>JavaScript</w:t>
+      </w:r>
+      <w:r>
+        <w:rPr>
+          <w:rFonts w:ascii="Times New Roman" w:hAnsi="Times New Roman" w:cs="Times New Roman"/>
+          <w:b/>
+          <w:color w:val="000000" w:themeColor="text1"/>
+          <w:sz w:val="24"/>
+          <w:szCs w:val="24"/>
+        </w:rPr>
+        <w:t xml:space="preserve"> Exploit</w:t>
+      </w:r>
+      <w:r>
+        <w:rPr>
+          <w:rFonts w:ascii="Times New Roman" w:hAnsi="Times New Roman" w:cs="Times New Roman"/>
+          <w:b/>
+          <w:color w:val="000000" w:themeColor="text1"/>
+          <w:sz w:val="24"/>
+          <w:szCs w:val="24"/>
+        </w:rPr>
+        <w:t>s</w:t>
+      </w:r>
+    </w:p>
+    <w:p>
+      <w:pPr>
+        <w:ind w:firstLine="720"/>
+        <w:jc w:val="both"/>
+        <w:rPr>
+          <w:rFonts w:ascii="Times New Roman" w:hAnsi="Times New Roman" w:cs="Times New Roman"/>
+          <w:color w:val="000000" w:themeColor="text1"/>
+          <w:sz w:val="24"/>
+          <w:szCs w:val="24"/>
+        </w:rPr>
+      </w:pPr>
+      <w:r>
+        <w:rPr>
+          <w:rFonts w:ascii="Times New Roman" w:hAnsi="Times New Roman" w:cs="Times New Roman"/>
+          <w:color w:val="000000" w:themeColor="text1"/>
+          <w:sz w:val="24"/>
+          <w:szCs w:val="24"/>
+        </w:rPr>
+        <w:t xml:space="preserve">PDF has gained its </w:t>
+      </w:r>
+      <w:r>
+        <w:rPr>
+          <w:rFonts w:ascii="Times New Roman" w:hAnsi="Times New Roman" w:cs="Times New Roman"/>
+          <w:color w:val="000000" w:themeColor="text1"/>
+          <w:sz w:val="24"/>
+          <w:szCs w:val="24"/>
+        </w:rPr>
+        <w:t>popularity</w:t>
+      </w:r>
+      <w:r>
+        <w:rPr>
+          <w:rFonts w:ascii="Times New Roman" w:hAnsi="Times New Roman" w:cs="Times New Roman"/>
+          <w:color w:val="000000" w:themeColor="text1"/>
+          <w:sz w:val="24"/>
+          <w:szCs w:val="24"/>
+        </w:rPr>
+        <w:t xml:space="preserve"> by incorporating </w:t>
+      </w:r>
+      <w:r>
+        <w:rPr>
+          <w:rFonts w:ascii="Times New Roman" w:hAnsi="Times New Roman" w:cs="Times New Roman"/>
+          <w:color w:val="000000" w:themeColor="text1"/>
+          <w:sz w:val="24"/>
+          <w:szCs w:val="24"/>
+        </w:rPr>
+        <w:t xml:space="preserve">rich text, graphics, and dynamic formats that allow users </w:t>
+      </w:r>
+      <w:r>
+        <w:rPr>
+          <w:rFonts w:ascii="Times New Roman" w:hAnsi="Times New Roman" w:cs="Times New Roman"/>
+          <w:color w:val="000000" w:themeColor="text1"/>
+          <w:sz w:val="24"/>
+          <w:szCs w:val="24"/>
+        </w:rPr>
+        <w:t>create dynamic documents</w:t>
+      </w:r>
+      <w:r>
+        <w:rPr>
+          <w:rFonts w:ascii="Times New Roman" w:hAnsi="Times New Roman" w:cs="Times New Roman"/>
+          <w:color w:val="000000" w:themeColor="text1"/>
+          <w:sz w:val="24"/>
+          <w:szCs w:val="24"/>
+        </w:rPr>
+        <w:t>.</w:t>
+      </w:r>
+      <w:r>
+        <w:rPr>
+          <w:rFonts w:ascii="Times New Roman" w:hAnsi="Times New Roman" w:cs="Times New Roman"/>
+          <w:color w:val="000000" w:themeColor="text1"/>
+          <w:sz w:val="24"/>
+          <w:szCs w:val="24"/>
+        </w:rPr>
+        <w:t xml:space="preserve"> The JavaScript</w:t>
+      </w:r>
+      <w:r>
+        <w:rPr>
+          <w:rFonts w:ascii="Times New Roman" w:hAnsi="Times New Roman" w:cs="Times New Roman"/>
+          <w:color w:val="000000" w:themeColor="text1"/>
+          <w:sz w:val="24"/>
+          <w:szCs w:val="24"/>
+        </w:rPr>
+        <w:t xml:space="preserve"> engine </w:t>
+      </w:r>
+      <w:r>
+        <w:rPr>
+          <w:rFonts w:ascii="Times New Roman" w:hAnsi="Times New Roman" w:cs="Times New Roman"/>
+          <w:color w:val="000000" w:themeColor="text1"/>
+          <w:sz w:val="24"/>
+          <w:szCs w:val="24"/>
+        </w:rPr>
+        <w:t>in PDF are slightly different from the one used on the web.</w:t>
+      </w:r>
+      <w:r>
+        <w:rPr>
+          <w:rFonts w:ascii="Times New Roman" w:hAnsi="Times New Roman" w:cs="Times New Roman"/>
+          <w:color w:val="000000" w:themeColor="text1"/>
+          <w:sz w:val="24"/>
+          <w:szCs w:val="24"/>
+        </w:rPr>
+        <w:t xml:space="preserve"> </w:t>
+      </w:r>
+      <w:r>
+        <w:rPr>
+          <w:rFonts w:ascii="Times New Roman" w:hAnsi="Times New Roman" w:cs="Times New Roman"/>
+          <w:color w:val="000000" w:themeColor="text1"/>
+          <w:sz w:val="24"/>
+          <w:szCs w:val="24"/>
+        </w:rPr>
+        <w:t>Even if PDF files may seem static, that might be because users are more used to reading textbook or papers from PDF rather than filling out paper works using</w:t>
+      </w:r>
+      <w:r>
+        <w:rPr>
+          <w:rFonts w:ascii="Times New Roman" w:hAnsi="Times New Roman" w:cs="Times New Roman"/>
+          <w:color w:val="000000" w:themeColor="text1"/>
+          <w:sz w:val="24"/>
+          <w:szCs w:val="24"/>
+        </w:rPr>
+        <w:t xml:space="preserve"> in PDF files</w:t>
+      </w:r>
+      <w:r>
+        <w:rPr>
+          <w:rFonts w:ascii="Times New Roman" w:hAnsi="Times New Roman" w:cs="Times New Roman"/>
+          <w:color w:val="000000" w:themeColor="text1"/>
+          <w:sz w:val="24"/>
+          <w:szCs w:val="24"/>
+        </w:rPr>
+        <w:t xml:space="preserve">. For paperwork used in </w:t>
+      </w:r>
+      <w:r>
+        <w:rPr>
+          <w:rFonts w:ascii="Times New Roman" w:hAnsi="Times New Roman" w:cs="Times New Roman"/>
+          <w:color w:val="000000" w:themeColor="text1"/>
+          <w:sz w:val="24"/>
+          <w:szCs w:val="24"/>
+        </w:rPr>
+        <w:t>public domain</w:t>
+      </w:r>
+      <w:r>
+        <w:rPr>
+          <w:rFonts w:ascii="Times New Roman" w:hAnsi="Times New Roman" w:cs="Times New Roman"/>
+          <w:color w:val="000000" w:themeColor="text1"/>
+          <w:sz w:val="24"/>
+          <w:szCs w:val="24"/>
+        </w:rPr>
+        <w:t xml:space="preserve">, it will often incorporate these dynamic features </w:t>
+      </w:r>
+      <w:r>
+        <w:rPr>
+          <w:rFonts w:ascii="Times New Roman" w:hAnsi="Times New Roman" w:cs="Times New Roman"/>
+          <w:color w:val="000000" w:themeColor="text1"/>
+          <w:sz w:val="24"/>
+          <w:szCs w:val="24"/>
+        </w:rPr>
+        <w:t>for improved productivity</w:t>
+      </w:r>
+      <w:r>
+        <w:rPr>
+          <w:rFonts w:ascii="Times New Roman" w:hAnsi="Times New Roman" w:cs="Times New Roman"/>
+          <w:color w:val="000000" w:themeColor="text1"/>
+          <w:sz w:val="24"/>
+          <w:szCs w:val="24"/>
+        </w:rPr>
+        <w:t>.</w:t>
+      </w:r>
+      <w:r>
+        <w:rPr>
+          <w:rFonts w:ascii="Times New Roman" w:hAnsi="Times New Roman" w:cs="Times New Roman"/>
+          <w:color w:val="000000" w:themeColor="text1"/>
+          <w:sz w:val="24"/>
+          <w:szCs w:val="24"/>
+        </w:rPr>
+        <w:t xml:space="preserve"> The d</w:t>
+      </w:r>
+      <w:r>
+        <w:rPr>
+          <w:rFonts w:ascii="Times New Roman" w:hAnsi="Times New Roman" w:cs="Times New Roman"/>
+          <w:color w:val="000000" w:themeColor="text1"/>
+          <w:sz w:val="24"/>
+          <w:szCs w:val="24"/>
+        </w:rPr>
+        <w:t xml:space="preserve">ifferent API </w:t>
+      </w:r>
+      <w:r>
+        <w:rPr>
+          <w:rFonts w:ascii="Times New Roman" w:hAnsi="Times New Roman" w:cs="Times New Roman"/>
+          <w:color w:val="000000" w:themeColor="text1"/>
+          <w:sz w:val="24"/>
+          <w:szCs w:val="24"/>
+        </w:rPr>
+        <w:t>serves to help users to</w:t>
+      </w:r>
+      <w:r>
+        <w:rPr>
+          <w:rFonts w:ascii="Times New Roman" w:hAnsi="Times New Roman" w:cs="Times New Roman"/>
+          <w:color w:val="000000" w:themeColor="text1"/>
+          <w:sz w:val="24"/>
+          <w:szCs w:val="24"/>
+        </w:rPr>
+        <w:t xml:space="preserve"> modify PDF content dynamicall</w:t>
+      </w:r>
+      <w:r>
+        <w:rPr>
+          <w:rFonts w:ascii="Times New Roman" w:hAnsi="Times New Roman" w:cs="Times New Roman"/>
+          <w:color w:val="000000" w:themeColor="text1"/>
+          <w:sz w:val="24"/>
+          <w:szCs w:val="24"/>
+        </w:rPr>
+        <w:t>y</w:t>
+      </w:r>
+      <w:r>
+        <w:rPr>
+          <w:rFonts w:ascii="Times New Roman" w:hAnsi="Times New Roman" w:cs="Times New Roman"/>
+          <w:color w:val="000000" w:themeColor="text1"/>
+          <w:sz w:val="24"/>
+          <w:szCs w:val="24"/>
+        </w:rPr>
+        <w:t>.</w:t>
+      </w:r>
+      <w:r>
+        <w:rPr>
+          <w:rFonts w:ascii="Times New Roman" w:hAnsi="Times New Roman" w:cs="Times New Roman"/>
+          <w:color w:val="000000" w:themeColor="text1"/>
+          <w:sz w:val="24"/>
+          <w:szCs w:val="24"/>
+        </w:rPr>
+        <w:t xml:space="preserve"> </w:t>
+      </w:r>
+      <w:r>
+        <w:rPr>
+          <w:rFonts w:ascii="Times New Roman" w:hAnsi="Times New Roman" w:cs="Times New Roman"/>
+          <w:color w:val="000000" w:themeColor="text1"/>
+          <w:sz w:val="24"/>
+          <w:szCs w:val="24"/>
+        </w:rPr>
+        <w:t>Potentially dangerous features are restricted for security reasons.</w:t>
+      </w:r>
+      <w:r>
+        <w:rPr>
+          <w:rFonts w:ascii="Times New Roman" w:hAnsi="Times New Roman" w:cs="Times New Roman"/>
+          <w:color w:val="000000" w:themeColor="text1"/>
+          <w:sz w:val="24"/>
+          <w:szCs w:val="24"/>
+        </w:rPr>
+        <w:t xml:space="preserve"> </w:t>
+      </w:r>
+      <w:r>
+        <w:rPr>
+          <w:rFonts w:ascii="Times New Roman" w:hAnsi="Times New Roman" w:cs="Times New Roman"/>
+          <w:color w:val="000000" w:themeColor="text1"/>
+          <w:sz w:val="24"/>
+          <w:szCs w:val="24"/>
+        </w:rPr>
+        <w:t>As described</w:t>
+      </w:r>
+      <w:r>
+        <w:rPr>
+          <w:rFonts w:ascii="Times New Roman" w:hAnsi="Times New Roman" w:cs="Times New Roman"/>
+          <w:color w:val="000000" w:themeColor="text1"/>
+          <w:sz w:val="24"/>
+          <w:szCs w:val="24"/>
+        </w:rPr>
+        <w:t xml:space="preserve">, </w:t>
+      </w:r>
+      <w:r>
+        <w:rPr>
+          <w:rFonts w:ascii="Times New Roman" w:hAnsi="Times New Roman" w:cs="Times New Roman"/>
+          <w:color w:val="000000" w:themeColor="text1"/>
+          <w:sz w:val="24"/>
+          <w:szCs w:val="24"/>
+        </w:rPr>
+        <w:t>P</w:t>
+      </w:r>
+      <w:r>
+        <w:rPr>
+          <w:rFonts w:ascii="Times New Roman" w:hAnsi="Times New Roman" w:cs="Times New Roman"/>
+          <w:color w:val="000000" w:themeColor="text1"/>
+          <w:sz w:val="24"/>
+          <w:szCs w:val="24"/>
+        </w:rPr>
+        <w:t>DF documents are not purely static</w:t>
+      </w:r>
+      <w:r>
+        <w:rPr>
+          <w:rFonts w:ascii="Times New Roman" w:hAnsi="Times New Roman" w:cs="Times New Roman"/>
+          <w:color w:val="000000" w:themeColor="text1"/>
+          <w:sz w:val="24"/>
+          <w:szCs w:val="24"/>
+        </w:rPr>
+        <w:t>. F</w:t>
+      </w:r>
+      <w:r>
+        <w:rPr>
+          <w:rFonts w:ascii="Times New Roman" w:hAnsi="Times New Roman" w:cs="Times New Roman"/>
+          <w:color w:val="000000" w:themeColor="text1"/>
+          <w:sz w:val="24"/>
+          <w:szCs w:val="24"/>
+        </w:rPr>
+        <w:t xml:space="preserve">or </w:t>
+      </w:r>
+      <w:proofErr w:type="gramStart"/>
+      <w:r>
+        <w:rPr>
+          <w:rFonts w:ascii="Times New Roman" w:hAnsi="Times New Roman" w:cs="Times New Roman"/>
+          <w:color w:val="000000" w:themeColor="text1"/>
+          <w:sz w:val="24"/>
+          <w:szCs w:val="24"/>
+        </w:rPr>
+        <w:t>example</w:t>
+      </w:r>
+      <w:proofErr w:type="gramEnd"/>
+      <w:r>
+        <w:rPr>
+          <w:rFonts w:ascii="Times New Roman" w:hAnsi="Times New Roman" w:cs="Times New Roman"/>
+          <w:color w:val="000000" w:themeColor="text1"/>
+          <w:sz w:val="24"/>
+          <w:szCs w:val="24"/>
+        </w:rPr>
+        <w:t xml:space="preserve"> </w:t>
+      </w:r>
+      <w:r>
+        <w:rPr>
+          <w:rFonts w:ascii="Times New Roman" w:hAnsi="Times New Roman" w:cs="Times New Roman"/>
+          <w:color w:val="000000" w:themeColor="text1"/>
+          <w:sz w:val="24"/>
+          <w:szCs w:val="24"/>
+        </w:rPr>
+        <w:t>the file can</w:t>
+      </w:r>
+      <w:r>
+        <w:rPr>
+          <w:rFonts w:ascii="Times New Roman" w:hAnsi="Times New Roman" w:cs="Times New Roman"/>
+          <w:color w:val="000000" w:themeColor="text1"/>
+          <w:sz w:val="24"/>
+          <w:szCs w:val="24"/>
+        </w:rPr>
+        <w:t xml:space="preserve"> </w:t>
+      </w:r>
+      <w:r>
+        <w:rPr>
+          <w:rFonts w:ascii="Times New Roman" w:hAnsi="Times New Roman" w:cs="Times New Roman"/>
+          <w:color w:val="000000" w:themeColor="text1"/>
+          <w:sz w:val="24"/>
+          <w:szCs w:val="24"/>
+        </w:rPr>
+        <w:t xml:space="preserve">trick </w:t>
+      </w:r>
+      <w:r>
+        <w:rPr>
+          <w:rFonts w:ascii="Times New Roman" w:hAnsi="Times New Roman" w:cs="Times New Roman"/>
+          <w:color w:val="000000" w:themeColor="text1"/>
+          <w:sz w:val="24"/>
+          <w:szCs w:val="24"/>
+        </w:rPr>
+        <w:t>a user</w:t>
+      </w:r>
+      <w:r>
+        <w:rPr>
+          <w:rFonts w:ascii="Times New Roman" w:hAnsi="Times New Roman" w:cs="Times New Roman"/>
+          <w:color w:val="000000" w:themeColor="text1"/>
+          <w:sz w:val="24"/>
+          <w:szCs w:val="24"/>
+        </w:rPr>
+        <w:t xml:space="preserve"> to</w:t>
+      </w:r>
+      <w:r>
+        <w:rPr>
+          <w:rFonts w:ascii="Times New Roman" w:hAnsi="Times New Roman" w:cs="Times New Roman"/>
+          <w:color w:val="000000" w:themeColor="text1"/>
+          <w:sz w:val="24"/>
+          <w:szCs w:val="24"/>
+        </w:rPr>
+        <w:t xml:space="preserve"> </w:t>
+      </w:r>
+      <w:r>
+        <w:rPr>
+          <w:rFonts w:ascii="Times New Roman" w:hAnsi="Times New Roman" w:cs="Times New Roman"/>
+          <w:color w:val="000000" w:themeColor="text1"/>
+          <w:sz w:val="24"/>
+          <w:szCs w:val="24"/>
+        </w:rPr>
+        <w:t xml:space="preserve">send e-mails and </w:t>
+      </w:r>
+      <w:r>
+        <w:rPr>
+          <w:rFonts w:ascii="Times New Roman" w:hAnsi="Times New Roman" w:cs="Times New Roman"/>
+          <w:color w:val="000000" w:themeColor="text1"/>
+          <w:sz w:val="24"/>
+          <w:szCs w:val="24"/>
+        </w:rPr>
+        <w:t xml:space="preserve">request </w:t>
+      </w:r>
+      <w:r>
+        <w:rPr>
+          <w:rFonts w:ascii="Times New Roman" w:hAnsi="Times New Roman" w:cs="Times New Roman"/>
+          <w:color w:val="000000" w:themeColor="text1"/>
+          <w:sz w:val="24"/>
+          <w:szCs w:val="24"/>
+        </w:rPr>
+        <w:t>HTTP automatically</w:t>
+      </w:r>
+      <w:r>
+        <w:rPr>
+          <w:rFonts w:ascii="Times New Roman" w:hAnsi="Times New Roman" w:cs="Times New Roman"/>
+          <w:color w:val="000000" w:themeColor="text1"/>
+          <w:sz w:val="24"/>
+          <w:szCs w:val="24"/>
+        </w:rPr>
+        <w:t xml:space="preserve"> </w:t>
+      </w:r>
+      <w:r>
+        <w:rPr>
+          <w:rFonts w:ascii="Times New Roman" w:hAnsi="Times New Roman" w:cs="Times New Roman"/>
+          <w:color w:val="000000" w:themeColor="text1"/>
+          <w:sz w:val="24"/>
+          <w:szCs w:val="24"/>
+        </w:rPr>
+        <w:t>[5]</w:t>
+      </w:r>
+      <w:r>
+        <w:rPr>
+          <w:rFonts w:ascii="Times New Roman" w:hAnsi="Times New Roman" w:cs="Times New Roman"/>
+          <w:color w:val="000000" w:themeColor="text1"/>
+          <w:sz w:val="24"/>
+          <w:szCs w:val="24"/>
+        </w:rPr>
+        <w:t>.</w:t>
+      </w:r>
+    </w:p>
+    <w:p>
+      <w:pPr>
+        <w:ind w:firstLine="720"/>
+        <w:jc w:val="both"/>
+        <w:rPr>
+          <w:rFonts w:ascii="Times New Roman" w:hAnsi="Times New Roman" w:cs="Times New Roman"/>
+          <w:color w:val="000000" w:themeColor="text1"/>
+          <w:sz w:val="24"/>
+          <w:szCs w:val="24"/>
+        </w:rPr>
+      </w:pPr>
+      <w:r>
+        <w:rPr>
+          <w:rFonts w:ascii="Times New Roman" w:hAnsi="Times New Roman" w:cs="Times New Roman"/>
+          <w:color w:val="000000" w:themeColor="text1"/>
+          <w:sz w:val="24"/>
+          <w:szCs w:val="24"/>
+        </w:rPr>
         <w:lastRenderedPageBreak/>
-        <w:t>JavaScript</w:t>
-      </w:r>
-      <w:r>
-        <w:rPr>
-          <w:rFonts w:ascii="Times New Roman" w:hAnsi="Times New Roman" w:cs="Times New Roman"/>
-          <w:b/>
-          <w:color w:val="000000" w:themeColor="text1"/>
-          <w:sz w:val="24"/>
-          <w:szCs w:val="24"/>
-        </w:rPr>
-        <w:t xml:space="preserve"> Exploit</w:t>
-      </w:r>
-      <w:r>
-        <w:rPr>
-          <w:rFonts w:ascii="Times New Roman" w:hAnsi="Times New Roman" w:cs="Times New Roman"/>
-          <w:b/>
-          <w:color w:val="000000" w:themeColor="text1"/>
-          <w:sz w:val="24"/>
-          <w:szCs w:val="24"/>
-        </w:rPr>
-        <w:t>s</w:t>
-      </w:r>
-    </w:p>
-    <w:p>
-      <w:pPr>
-        <w:ind w:firstLine="720"/>
-        <w:jc w:val="both"/>
-        <w:rPr>
-          <w:rFonts w:ascii="Times New Roman" w:hAnsi="Times New Roman" w:cs="Times New Roman"/>
-          <w:color w:val="000000" w:themeColor="text1"/>
-          <w:sz w:val="24"/>
-          <w:szCs w:val="24"/>
-        </w:rPr>
-      </w:pPr>
-      <w:r>
-        <w:rPr>
-          <w:rFonts w:ascii="Times New Roman" w:hAnsi="Times New Roman" w:cs="Times New Roman"/>
-          <w:color w:val="000000" w:themeColor="text1"/>
-          <w:sz w:val="24"/>
-          <w:szCs w:val="24"/>
-        </w:rPr>
-        <w:t xml:space="preserve">PDF has gained its </w:t>
-      </w:r>
-      <w:r>
-        <w:rPr>
-          <w:rFonts w:ascii="Times New Roman" w:hAnsi="Times New Roman" w:cs="Times New Roman"/>
-          <w:color w:val="000000" w:themeColor="text1"/>
-          <w:sz w:val="24"/>
-          <w:szCs w:val="24"/>
-        </w:rPr>
-        <w:t>popularity</w:t>
-      </w:r>
-      <w:r>
-        <w:rPr>
-          <w:rFonts w:ascii="Times New Roman" w:hAnsi="Times New Roman" w:cs="Times New Roman"/>
-          <w:color w:val="000000" w:themeColor="text1"/>
-          <w:sz w:val="24"/>
-          <w:szCs w:val="24"/>
-        </w:rPr>
-        <w:t xml:space="preserve"> by incorporating </w:t>
-      </w:r>
-      <w:r>
-        <w:rPr>
-          <w:rFonts w:ascii="Times New Roman" w:hAnsi="Times New Roman" w:cs="Times New Roman"/>
-          <w:color w:val="000000" w:themeColor="text1"/>
-          <w:sz w:val="24"/>
-          <w:szCs w:val="24"/>
-        </w:rPr>
-        <w:t xml:space="preserve">rich text, graphics, and dynamic formats that allow users </w:t>
-      </w:r>
-      <w:r>
-        <w:rPr>
-          <w:rFonts w:ascii="Times New Roman" w:hAnsi="Times New Roman" w:cs="Times New Roman"/>
-          <w:color w:val="000000" w:themeColor="text1"/>
-          <w:sz w:val="24"/>
-          <w:szCs w:val="24"/>
-        </w:rPr>
-        <w:t>create dynamic documents</w:t>
-      </w:r>
-      <w:r>
-        <w:rPr>
-          <w:rFonts w:ascii="Times New Roman" w:hAnsi="Times New Roman" w:cs="Times New Roman"/>
-          <w:color w:val="000000" w:themeColor="text1"/>
-          <w:sz w:val="24"/>
-          <w:szCs w:val="24"/>
-        </w:rPr>
-        <w:t>.</w:t>
-      </w:r>
-      <w:r>
-        <w:rPr>
-          <w:rFonts w:ascii="Times New Roman" w:hAnsi="Times New Roman" w:cs="Times New Roman"/>
-          <w:color w:val="000000" w:themeColor="text1"/>
-          <w:sz w:val="24"/>
-          <w:szCs w:val="24"/>
-        </w:rPr>
-        <w:t xml:space="preserve"> The JavaScript</w:t>
-      </w:r>
-      <w:r>
-        <w:rPr>
-          <w:rFonts w:ascii="Times New Roman" w:hAnsi="Times New Roman" w:cs="Times New Roman"/>
-          <w:color w:val="000000" w:themeColor="text1"/>
-          <w:sz w:val="24"/>
-          <w:szCs w:val="24"/>
-        </w:rPr>
-        <w:t xml:space="preserve"> engine </w:t>
-      </w:r>
-      <w:r>
-        <w:rPr>
-          <w:rFonts w:ascii="Times New Roman" w:hAnsi="Times New Roman" w:cs="Times New Roman"/>
-          <w:color w:val="000000" w:themeColor="text1"/>
-          <w:sz w:val="24"/>
-          <w:szCs w:val="24"/>
-        </w:rPr>
-        <w:t>in PDF are slightly different from the one used on the web.</w:t>
-      </w:r>
-      <w:r>
-        <w:rPr>
-          <w:rFonts w:ascii="Times New Roman" w:hAnsi="Times New Roman" w:cs="Times New Roman"/>
-          <w:color w:val="000000" w:themeColor="text1"/>
-          <w:sz w:val="24"/>
-          <w:szCs w:val="24"/>
-        </w:rPr>
-        <w:t xml:space="preserve"> </w:t>
-      </w:r>
-      <w:r>
-        <w:rPr>
-          <w:rFonts w:ascii="Times New Roman" w:hAnsi="Times New Roman" w:cs="Times New Roman"/>
-          <w:color w:val="000000" w:themeColor="text1"/>
-          <w:sz w:val="24"/>
-          <w:szCs w:val="24"/>
-        </w:rPr>
-        <w:t>Even if PDF files may seem static, that might be because users are more used to reading textbook or papers from PDF rather than filling out paper works using</w:t>
-      </w:r>
-      <w:r>
-        <w:rPr>
-          <w:rFonts w:ascii="Times New Roman" w:hAnsi="Times New Roman" w:cs="Times New Roman"/>
-          <w:color w:val="000000" w:themeColor="text1"/>
-          <w:sz w:val="24"/>
-          <w:szCs w:val="24"/>
-        </w:rPr>
-        <w:t xml:space="preserve"> in PDF files</w:t>
-      </w:r>
-      <w:r>
-        <w:rPr>
-          <w:rFonts w:ascii="Times New Roman" w:hAnsi="Times New Roman" w:cs="Times New Roman"/>
-          <w:color w:val="000000" w:themeColor="text1"/>
-          <w:sz w:val="24"/>
-          <w:szCs w:val="24"/>
-        </w:rPr>
-        <w:t xml:space="preserve">. For paperwork used in </w:t>
-      </w:r>
-      <w:r>
-        <w:rPr>
-          <w:rFonts w:ascii="Times New Roman" w:hAnsi="Times New Roman" w:cs="Times New Roman"/>
-          <w:color w:val="000000" w:themeColor="text1"/>
-          <w:sz w:val="24"/>
-          <w:szCs w:val="24"/>
-        </w:rPr>
-        <w:t>public domain</w:t>
-      </w:r>
-      <w:r>
-        <w:rPr>
-          <w:rFonts w:ascii="Times New Roman" w:hAnsi="Times New Roman" w:cs="Times New Roman"/>
-          <w:color w:val="000000" w:themeColor="text1"/>
-          <w:sz w:val="24"/>
-          <w:szCs w:val="24"/>
-        </w:rPr>
-        <w:t xml:space="preserve">, it will often incorporate these dynamic features </w:t>
-      </w:r>
-      <w:r>
-        <w:rPr>
-          <w:rFonts w:ascii="Times New Roman" w:hAnsi="Times New Roman" w:cs="Times New Roman"/>
-          <w:color w:val="000000" w:themeColor="text1"/>
-          <w:sz w:val="24"/>
-          <w:szCs w:val="24"/>
-        </w:rPr>
-        <w:t>for improved productivity</w:t>
-      </w:r>
-      <w:r>
-        <w:rPr>
-          <w:rFonts w:ascii="Times New Roman" w:hAnsi="Times New Roman" w:cs="Times New Roman"/>
-          <w:color w:val="000000" w:themeColor="text1"/>
-          <w:sz w:val="24"/>
-          <w:szCs w:val="24"/>
-        </w:rPr>
-        <w:t>.</w:t>
-      </w:r>
-      <w:r>
-        <w:rPr>
-          <w:rFonts w:ascii="Times New Roman" w:hAnsi="Times New Roman" w:cs="Times New Roman"/>
-          <w:color w:val="000000" w:themeColor="text1"/>
-          <w:sz w:val="24"/>
-          <w:szCs w:val="24"/>
-        </w:rPr>
-        <w:t xml:space="preserve"> The d</w:t>
-      </w:r>
-      <w:r>
-        <w:rPr>
-          <w:rFonts w:ascii="Times New Roman" w:hAnsi="Times New Roman" w:cs="Times New Roman"/>
-          <w:color w:val="000000" w:themeColor="text1"/>
-          <w:sz w:val="24"/>
-          <w:szCs w:val="24"/>
-        </w:rPr>
-        <w:t xml:space="preserve">ifferent API </w:t>
-      </w:r>
-      <w:r>
-        <w:rPr>
-          <w:rFonts w:ascii="Times New Roman" w:hAnsi="Times New Roman" w:cs="Times New Roman"/>
-          <w:color w:val="000000" w:themeColor="text1"/>
-          <w:sz w:val="24"/>
-          <w:szCs w:val="24"/>
-        </w:rPr>
-        <w:t>serves to help users to</w:t>
-      </w:r>
-      <w:r>
-        <w:rPr>
-          <w:rFonts w:ascii="Times New Roman" w:hAnsi="Times New Roman" w:cs="Times New Roman"/>
-          <w:color w:val="000000" w:themeColor="text1"/>
-          <w:sz w:val="24"/>
-          <w:szCs w:val="24"/>
-        </w:rPr>
-        <w:t xml:space="preserve"> modify PDF content dynamicall</w:t>
-      </w:r>
-      <w:r>
-        <w:rPr>
-          <w:rFonts w:ascii="Times New Roman" w:hAnsi="Times New Roman" w:cs="Times New Roman"/>
-          <w:color w:val="000000" w:themeColor="text1"/>
-          <w:sz w:val="24"/>
-          <w:szCs w:val="24"/>
-        </w:rPr>
-        <w:t>y</w:t>
-      </w:r>
-      <w:r>
-        <w:rPr>
-          <w:rFonts w:ascii="Times New Roman" w:hAnsi="Times New Roman" w:cs="Times New Roman"/>
-          <w:color w:val="000000" w:themeColor="text1"/>
-          <w:sz w:val="24"/>
-          <w:szCs w:val="24"/>
-        </w:rPr>
-        <w:t>.</w:t>
-      </w:r>
-      <w:r>
-        <w:rPr>
-          <w:rFonts w:ascii="Times New Roman" w:hAnsi="Times New Roman" w:cs="Times New Roman"/>
-          <w:color w:val="000000" w:themeColor="text1"/>
-          <w:sz w:val="24"/>
-          <w:szCs w:val="24"/>
-        </w:rPr>
-        <w:t xml:space="preserve"> </w:t>
-      </w:r>
-      <w:r>
-        <w:rPr>
-          <w:rFonts w:ascii="Times New Roman" w:hAnsi="Times New Roman" w:cs="Times New Roman"/>
-          <w:color w:val="000000" w:themeColor="text1"/>
-          <w:sz w:val="24"/>
-          <w:szCs w:val="24"/>
-        </w:rPr>
-        <w:t>Potentially dangerous features are restricted for security reasons.</w:t>
-      </w:r>
-      <w:r>
-        <w:rPr>
-          <w:rFonts w:ascii="Times New Roman" w:hAnsi="Times New Roman" w:cs="Times New Roman"/>
-          <w:color w:val="000000" w:themeColor="text1"/>
-          <w:sz w:val="24"/>
-          <w:szCs w:val="24"/>
-        </w:rPr>
-        <w:t xml:space="preserve"> </w:t>
-      </w:r>
-      <w:r>
-        <w:rPr>
-          <w:rFonts w:ascii="Times New Roman" w:hAnsi="Times New Roman" w:cs="Times New Roman"/>
-          <w:color w:val="000000" w:themeColor="text1"/>
-          <w:sz w:val="24"/>
-          <w:szCs w:val="24"/>
-        </w:rPr>
-        <w:t>As described</w:t>
-      </w:r>
-      <w:r>
-        <w:rPr>
-          <w:rFonts w:ascii="Times New Roman" w:hAnsi="Times New Roman" w:cs="Times New Roman"/>
-          <w:color w:val="000000" w:themeColor="text1"/>
-          <w:sz w:val="24"/>
-          <w:szCs w:val="24"/>
-        </w:rPr>
-        <w:t xml:space="preserve">, </w:t>
-      </w:r>
-      <w:r>
-        <w:rPr>
-          <w:rFonts w:ascii="Times New Roman" w:hAnsi="Times New Roman" w:cs="Times New Roman"/>
-          <w:color w:val="000000" w:themeColor="text1"/>
-          <w:sz w:val="24"/>
-          <w:szCs w:val="24"/>
-        </w:rPr>
-        <w:t>P</w:t>
-      </w:r>
-      <w:r>
-        <w:rPr>
-          <w:rFonts w:ascii="Times New Roman" w:hAnsi="Times New Roman" w:cs="Times New Roman"/>
-          <w:color w:val="000000" w:themeColor="text1"/>
-          <w:sz w:val="24"/>
-          <w:szCs w:val="24"/>
-        </w:rPr>
-        <w:t>DF documents are not purely static</w:t>
-      </w:r>
-      <w:r>
-        <w:rPr>
-          <w:rFonts w:ascii="Times New Roman" w:hAnsi="Times New Roman" w:cs="Times New Roman"/>
-          <w:color w:val="000000" w:themeColor="text1"/>
-          <w:sz w:val="24"/>
-          <w:szCs w:val="24"/>
-        </w:rPr>
-        <w:t>. F</w:t>
-      </w:r>
-      <w:r>
-        <w:rPr>
-          <w:rFonts w:ascii="Times New Roman" w:hAnsi="Times New Roman" w:cs="Times New Roman"/>
-          <w:color w:val="000000" w:themeColor="text1"/>
-          <w:sz w:val="24"/>
-          <w:szCs w:val="24"/>
-        </w:rPr>
-        <w:t xml:space="preserve">or example </w:t>
-      </w:r>
-      <w:r>
-        <w:rPr>
-          <w:rFonts w:ascii="Times New Roman" w:hAnsi="Times New Roman" w:cs="Times New Roman"/>
-          <w:color w:val="000000" w:themeColor="text1"/>
-          <w:sz w:val="24"/>
-          <w:szCs w:val="24"/>
-        </w:rPr>
-        <w:t>the file can</w:t>
-      </w:r>
-      <w:r>
-        <w:rPr>
-          <w:rFonts w:ascii="Times New Roman" w:hAnsi="Times New Roman" w:cs="Times New Roman"/>
-          <w:color w:val="000000" w:themeColor="text1"/>
-          <w:sz w:val="24"/>
-          <w:szCs w:val="24"/>
-        </w:rPr>
-        <w:t xml:space="preserve"> </w:t>
-      </w:r>
-      <w:r>
-        <w:rPr>
-          <w:rFonts w:ascii="Times New Roman" w:hAnsi="Times New Roman" w:cs="Times New Roman"/>
-          <w:color w:val="000000" w:themeColor="text1"/>
-          <w:sz w:val="24"/>
-          <w:szCs w:val="24"/>
-        </w:rPr>
-        <w:t xml:space="preserve">trick </w:t>
-      </w:r>
-      <w:r>
-        <w:rPr>
-          <w:rFonts w:ascii="Times New Roman" w:hAnsi="Times New Roman" w:cs="Times New Roman"/>
-          <w:color w:val="000000" w:themeColor="text1"/>
-          <w:sz w:val="24"/>
-          <w:szCs w:val="24"/>
-        </w:rPr>
-        <w:t>a user</w:t>
-      </w:r>
-      <w:r>
-        <w:rPr>
-          <w:rFonts w:ascii="Times New Roman" w:hAnsi="Times New Roman" w:cs="Times New Roman"/>
-          <w:color w:val="000000" w:themeColor="text1"/>
-          <w:sz w:val="24"/>
-          <w:szCs w:val="24"/>
-        </w:rPr>
-        <w:t xml:space="preserve"> to</w:t>
-      </w:r>
-      <w:r>
-        <w:rPr>
-          <w:rFonts w:ascii="Times New Roman" w:hAnsi="Times New Roman" w:cs="Times New Roman"/>
-          <w:color w:val="000000" w:themeColor="text1"/>
-          <w:sz w:val="24"/>
-          <w:szCs w:val="24"/>
-        </w:rPr>
-        <w:t xml:space="preserve"> </w:t>
-      </w:r>
-      <w:r>
-        <w:rPr>
-          <w:rFonts w:ascii="Times New Roman" w:hAnsi="Times New Roman" w:cs="Times New Roman"/>
-          <w:color w:val="000000" w:themeColor="text1"/>
-          <w:sz w:val="24"/>
-          <w:szCs w:val="24"/>
-        </w:rPr>
-        <w:t xml:space="preserve">send e-mails and </w:t>
-      </w:r>
-      <w:r>
-        <w:rPr>
-          <w:rFonts w:ascii="Times New Roman" w:hAnsi="Times New Roman" w:cs="Times New Roman"/>
-          <w:color w:val="000000" w:themeColor="text1"/>
-          <w:sz w:val="24"/>
-          <w:szCs w:val="24"/>
-        </w:rPr>
-        <w:t xml:space="preserve">request </w:t>
-      </w:r>
-      <w:r>
-        <w:rPr>
-          <w:rFonts w:ascii="Times New Roman" w:hAnsi="Times New Roman" w:cs="Times New Roman"/>
-          <w:color w:val="000000" w:themeColor="text1"/>
-          <w:sz w:val="24"/>
-          <w:szCs w:val="24"/>
-        </w:rPr>
-        <w:t>HTTP automatically</w:t>
-      </w:r>
-      <w:r>
-        <w:rPr>
-          <w:rFonts w:ascii="Times New Roman" w:hAnsi="Times New Roman" w:cs="Times New Roman"/>
-          <w:color w:val="000000" w:themeColor="text1"/>
-          <w:sz w:val="24"/>
-          <w:szCs w:val="24"/>
-        </w:rPr>
-        <w:t xml:space="preserve"> </w:t>
-      </w:r>
-      <w:r>
-        <w:rPr>
-          <w:rFonts w:ascii="Times New Roman" w:hAnsi="Times New Roman" w:cs="Times New Roman"/>
-          <w:color w:val="000000" w:themeColor="text1"/>
-          <w:sz w:val="24"/>
-          <w:szCs w:val="24"/>
-        </w:rPr>
-        <w:t>[5]</w:t>
-      </w:r>
-      <w:r>
-        <w:rPr>
-          <w:rFonts w:ascii="Times New Roman" w:hAnsi="Times New Roman" w:cs="Times New Roman"/>
-          <w:color w:val="000000" w:themeColor="text1"/>
-          <w:sz w:val="24"/>
-          <w:szCs w:val="24"/>
-        </w:rPr>
-        <w:t>.</w:t>
-      </w:r>
-    </w:p>
-    <w:p>
-      <w:pPr>
-        <w:ind w:firstLine="720"/>
-        <w:jc w:val="both"/>
-        <w:rPr>
-          <w:rFonts w:ascii="Times New Roman" w:hAnsi="Times New Roman" w:cs="Times New Roman"/>
-          <w:color w:val="000000" w:themeColor="text1"/>
-          <w:sz w:val="24"/>
-          <w:szCs w:val="24"/>
-        </w:rPr>
-      </w:pPr>
-      <w:r>
-        <w:rPr>
-          <w:rFonts w:ascii="Times New Roman" w:hAnsi="Times New Roman" w:cs="Times New Roman"/>
-          <w:color w:val="000000" w:themeColor="text1"/>
-          <w:sz w:val="24"/>
-          <w:szCs w:val="24"/>
-        </w:rPr>
         <w:t>The following</w:t>
       </w:r>
       <w:r>
@@ -3946,37 +3989,13 @@
           <w:szCs w:val="24"/>
         </w:rPr>
       </w:pPr>
-    </w:p>
-    <w:p>
-      <w:pPr>
-        <w:ind w:firstLine="720"/>
-        <w:jc w:val="both"/>
-        <w:rPr>
-          <w:rFonts w:ascii="Times New Roman" w:hAnsi="Times New Roman" w:cs="Times New Roman"/>
-          <w:color w:val="000000" w:themeColor="text1"/>
-          <w:sz w:val="24"/>
-          <w:szCs w:val="24"/>
-        </w:rPr>
-      </w:pPr>
-    </w:p>
-    <w:p>
-      <w:pPr>
-        <w:jc w:val="both"/>
-        <w:rPr>
-          <w:rFonts w:ascii="Times New Roman" w:hAnsi="Times New Roman" w:cs="Times New Roman"/>
-          <w:color w:val="000000" w:themeColor="text1"/>
-          <w:sz w:val="24"/>
-          <w:szCs w:val="24"/>
-        </w:rPr>
-      </w:pPr>
-      <w:r>
-        <w:rPr>
-          <w:rFonts w:ascii="Times New Roman" w:hAnsi="Times New Roman" w:cs="Times New Roman"/>
-          <w:color w:val="000000" w:themeColor="text1"/>
-          <w:sz w:val="24"/>
-          <w:szCs w:val="24"/>
-        </w:rPr>
-        <w:lastRenderedPageBreak/>
+      <w:r>
+        <w:rPr>
+          <w:rFonts w:ascii="Times New Roman" w:hAnsi="Times New Roman" w:cs="Times New Roman"/>
+          <w:color w:val="000000" w:themeColor="text1"/>
+          <w:sz w:val="24"/>
+          <w:szCs w:val="24"/>
+        </w:rPr>
         <w:tab/>
       </w:r>
       <w:r>
@@ -4230,6 +4249,7 @@
         <w:t xml:space="preserve">. The code further contains the payload as a shellcode, perform heap spray, and has a </w:t>
       </w:r>
       <w:proofErr w:type="spellStart"/>
+      <w:proofErr w:type="gramStart"/>
       <w:r>
         <w:rPr>
           <w:rFonts w:ascii="Times New Roman" w:hAnsi="Times New Roman" w:cs="Times New Roman"/>
@@ -4240,6 +4260,7 @@
         <w:t>util.printf</w:t>
       </w:r>
       <w:proofErr w:type="spellEnd"/>
+      <w:proofErr w:type="gramEnd"/>
       <w:r>
         <w:rPr>
           <w:rFonts w:ascii="Times New Roman" w:hAnsi="Times New Roman" w:cs="Times New Roman"/>
@@ -4318,6 +4339,7 @@
         <w:rPr>
           <w:noProof/>
         </w:rPr>
+        <w:lastRenderedPageBreak/>
         <w:drawing>
           <wp:inline distT="0" distB="0" distL="0" distR="0" wp14:anchorId="33B425AC" wp14:editId="3898206F">
             <wp:extent cx="5943600" cy="1720215"/>
@@ -4531,16 +4553,13 @@
       </w:pPr>
       <w:r>
         <w:rPr>
-          <w:rFonts w:ascii="Times New Roman" w:hAnsi="Times New Roman" w:cs="Times New Roman"/>
           <w:noProof/>
-          <w:sz w:val="24"/>
-          <w:szCs w:val="24"/>
         </w:rPr>
         <w:drawing>
-          <wp:inline distT="0" distB="0" distL="0" distR="0" wp14:anchorId="1C52FFE1" wp14:editId="4CB1BECE">
-            <wp:extent cx="5943600" cy="1099185"/>
-            <wp:effectExtent l="0" t="0" r="0" b="5715"/>
-            <wp:docPr id="10" name="Picture 10"/>
+          <wp:inline distT="0" distB="0" distL="0" distR="0" wp14:anchorId="45990759" wp14:editId="38EF78F4">
+            <wp:extent cx="5943600" cy="1729105"/>
+            <wp:effectExtent l="0" t="0" r="0" b="4445"/>
+            <wp:docPr id="13" name="Picture 13"/>
             <wp:cNvGraphicFramePr>
               <a:graphicFrameLocks xmlns:a="http://schemas.openxmlformats.org/drawingml/2006/main" noChangeAspect="1"/>
             </wp:cNvGraphicFramePr>
@@ -4560,7 +4579,7 @@
                   <pic:spPr>
                     <a:xfrm>
                       <a:off x="0" y="0"/>
-                      <a:ext cx="5943600" cy="1099185"/>
+                      <a:ext cx="5943600" cy="1729105"/>
                     </a:xfrm>
                     <a:prstGeom prst="rect">
                       <a:avLst/>
@@ -4572,6 +4591,15 @@
           </wp:inline>
         </w:drawing>
       </w:r>
+      <w:r>
+        <w:rPr>
+          <w:rFonts w:ascii="Times New Roman" w:hAnsi="Times New Roman" w:cs="Times New Roman"/>
+          <w:color w:val="000000" w:themeColor="text1"/>
+          <w:sz w:val="24"/>
+          <w:szCs w:val="24"/>
+        </w:rPr>
+        <w:t>v</w:t>
+      </w:r>
     </w:p>
     <w:p>
       <w:pPr>
@@ -4616,21 +4644,24 @@
           <w:color w:val="000000" w:themeColor="text1"/>
           <w:sz w:val="24"/>
           <w:szCs w:val="24"/>
+          <w:u w:val="single"/>
         </w:rPr>
       </w:pPr>
       <w:r>
         <w:rPr>
           <w:rFonts w:ascii="Times New Roman" w:hAnsi="Times New Roman" w:cs="Times New Roman"/>
           <w:noProof/>
-          <w:sz w:val="24"/>
-          <w:szCs w:val="24"/>
+          <w:color w:val="000000" w:themeColor="text1"/>
+          <w:sz w:val="24"/>
+          <w:szCs w:val="24"/>
+          <w:u w:val="single"/>
         </w:rPr>
         <w:lastRenderedPageBreak/>
         <w:drawing>
-          <wp:inline distT="0" distB="0" distL="0" distR="0" wp14:anchorId="2B2E83A2" wp14:editId="025548B7">
-            <wp:extent cx="4234375" cy="2130307"/>
-            <wp:effectExtent l="0" t="0" r="0" b="3810"/>
-            <wp:docPr id="7" name="Picture 7"/>
+          <wp:inline distT="0" distB="0" distL="0" distR="0" wp14:anchorId="4B30CC92" wp14:editId="3B78ABF9">
+            <wp:extent cx="4761292" cy="3606900"/>
+            <wp:effectExtent l="0" t="0" r="1270" b="0"/>
+            <wp:docPr id="17" name="Picture 17"/>
             <wp:cNvGraphicFramePr>
               <a:graphicFrameLocks xmlns:a="http://schemas.openxmlformats.org/drawingml/2006/main" noChangeAspect="1"/>
             </wp:cNvGraphicFramePr>
@@ -4638,23 +4669,36 @@
               <a:graphicData uri="http://schemas.openxmlformats.org/drawingml/2006/picture">
                 <pic:pic xmlns:pic="http://schemas.openxmlformats.org/drawingml/2006/picture">
                   <pic:nvPicPr>
-                    <pic:cNvPr id="1" name=""/>
-                    <pic:cNvPicPr/>
+                    <pic:cNvPr id="0" name="Picture 1"/>
+                    <pic:cNvPicPr>
+                      <a:picLocks noChangeAspect="1" noChangeArrowheads="1"/>
+                    </pic:cNvPicPr>
                   </pic:nvPicPr>
                   <pic:blipFill>
-                    <a:blip r:embed="rId11"/>
+                    <a:blip r:embed="rId11">
+                      <a:extLst>
+                        <a:ext uri="{28A0092B-C50C-407E-A947-70E740481C1C}">
+                          <a14:useLocalDpi xmlns:a14="http://schemas.microsoft.com/office/drawing/2010/main" val="0"/>
+                        </a:ext>
+                      </a:extLst>
+                    </a:blip>
+                    <a:srcRect/>
                     <a:stretch>
                       <a:fillRect/>
                     </a:stretch>
                   </pic:blipFill>
-                  <pic:spPr>
+                  <pic:spPr bwMode="auto">
                     <a:xfrm>
                       <a:off x="0" y="0"/>
-                      <a:ext cx="4270677" cy="2148570"/>
+                      <a:ext cx="4765891" cy="3610384"/>
                     </a:xfrm>
                     <a:prstGeom prst="rect">
                       <a:avLst/>
                     </a:prstGeom>
+                    <a:noFill/>
+                    <a:ln>
+                      <a:noFill/>
+                    </a:ln>
                   </pic:spPr>
                 </pic:pic>
               </a:graphicData>
@@ -4705,7 +4749,26 @@
           <w:sz w:val="24"/>
           <w:szCs w:val="24"/>
         </w:rPr>
-        <w:t>There are numerous vulnerabilities that utilizes the JavaScript API engine used on a specific browser or the one on the Adobe Reader.</w:t>
+        <w:t xml:space="preserve">There are numerous vulnerabilities that utilizes the JavaScript API engine used on a specific browser or the </w:t>
+      </w:r>
+      <w:r>
+        <w:rPr>
+          <w:rFonts w:ascii="Times New Roman" w:hAnsi="Times New Roman" w:cs="Times New Roman"/>
+          <w:color w:val="000000" w:themeColor="text1"/>
+          <w:sz w:val="24"/>
+          <w:szCs w:val="24"/>
+          <w:u w:val="single"/>
+        </w:rPr>
+        <w:t>one</w:t>
+      </w:r>
+      <w:r>
+        <w:rPr>
+          <w:rFonts w:ascii="Times New Roman" w:hAnsi="Times New Roman" w:cs="Times New Roman"/>
+          <w:color w:val="000000" w:themeColor="text1"/>
+          <w:sz w:val="24"/>
+          <w:szCs w:val="24"/>
+        </w:rPr>
+        <w:t xml:space="preserve"> on the Adobe Reader.</w:t>
       </w:r>
       <w:r>
         <w:rPr>
@@ -4717,6 +4780,7 @@
         <w:t xml:space="preserve"> For example, in the Adobe Reader, the JavaScript methods </w:t>
       </w:r>
       <w:proofErr w:type="spellStart"/>
+      <w:proofErr w:type="gramStart"/>
       <w:r>
         <w:rPr>
           <w:rFonts w:ascii="Times New Roman" w:hAnsi="Times New Roman" w:cs="Times New Roman"/>
@@ -4734,7 +4798,17 @@
           <w:sz w:val="24"/>
           <w:szCs w:val="24"/>
         </w:rPr>
-        <w:t xml:space="preserve">() and </w:t>
+        <w:t>(</w:t>
+      </w:r>
+      <w:proofErr w:type="gramEnd"/>
+      <w:r>
+        <w:rPr>
+          <w:rFonts w:ascii="Times New Roman" w:hAnsi="Times New Roman" w:cs="Times New Roman"/>
+          <w:color w:val="000000" w:themeColor="text1"/>
+          <w:sz w:val="24"/>
+          <w:szCs w:val="24"/>
+        </w:rPr>
+        <w:t xml:space="preserve">) and </w:t>
       </w:r>
       <w:proofErr w:type="spellStart"/>
       <w:r>
@@ -5034,6 +5108,8 @@
         </w:rPr>
         <w:t>aunch Actions</w:t>
       </w:r>
+      <w:bookmarkStart w:id="0" w:name="_GoBack"/>
+      <w:bookmarkEnd w:id="0"/>
     </w:p>
     <w:p>
       <w:pPr>
@@ -5135,7 +5211,17 @@
           <w:sz w:val="24"/>
           <w:szCs w:val="24"/>
         </w:rPr>
-        <w:t xml:space="preserve"> adversaries or remote attackers were able to modify the text of the popup message, and trick users into opening and executing a local program. Adversaries would write on the popup message that by clicking the “Open” button users would be able to read an encrypted message. It is quite likely that the users would have not took a careful look on what the message </w:t>
+        <w:t xml:space="preserve"> adversaries or remote attackers were able to modify the text of the popup message, and trick users into opening and executing a local program. Adversaries </w:t>
+      </w:r>
+      <w:r>
+        <w:rPr>
+          <w:rFonts w:ascii="Times New Roman" w:hAnsi="Times New Roman" w:cs="Times New Roman"/>
+          <w:color w:val="000000" w:themeColor="text1"/>
+          <w:sz w:val="24"/>
+          <w:szCs w:val="24"/>
+        </w:rPr>
+        <w:lastRenderedPageBreak/>
+        <w:t xml:space="preserve">would write on the popup message that by clicking the “Open” button users would be able to read an encrypted message. It is quite likely that the users would have not took a careful look on what the message </w:t>
       </w:r>
       <w:r>
         <w:rPr>
@@ -5207,7 +5293,6 @@
           <w:sz w:val="24"/>
           <w:szCs w:val="24"/>
         </w:rPr>
-        <w:lastRenderedPageBreak/>
         <w:drawing>
           <wp:inline distT="0" distB="0" distL="0" distR="0" wp14:anchorId="1FCC6A96" wp14:editId="69E96F7D">
             <wp:extent cx="4553585" cy="2498725"/>
@@ -5691,7 +5776,17 @@
           <w:sz w:val="24"/>
           <w:szCs w:val="24"/>
         </w:rPr>
-        <w:t xml:space="preserve">PDF file itself is not malicious it could contain executables that are malicious, and trick users to download or execute such malicious attached files. As mentioned above, recent Adobe Readers blacklist the execution of files that have the extensions such as .EXE, .BAT, .CMD, etc. However, attackers may always be able to find a way to bypass such </w:t>
+        <w:t xml:space="preserve">PDF file itself is not malicious it could contain executables that are malicious, and trick users to download or execute such malicious attached files. As mentioned above, recent Adobe Readers blacklist the execution of files that have </w:t>
+      </w:r>
+      <w:r>
+        <w:rPr>
+          <w:rFonts w:ascii="Times New Roman" w:hAnsi="Times New Roman" w:cs="Times New Roman"/>
+          <w:color w:val="000000" w:themeColor="text1"/>
+          <w:sz w:val="24"/>
+          <w:szCs w:val="24"/>
+        </w:rPr>
+        <w:lastRenderedPageBreak/>
+        <w:t xml:space="preserve">the extensions such as .EXE, .BAT, .CMD, etc. However, attackers may always be able to find a way to bypass such </w:t>
       </w:r>
       <w:r>
         <w:rPr>
@@ -5819,17 +5914,7 @@
           <w:sz w:val="24"/>
           <w:szCs w:val="24"/>
         </w:rPr>
-        <w:t xml:space="preserve">Since such </w:t>
-      </w:r>
-      <w:r>
-        <w:rPr>
-          <w:rFonts w:ascii="Times New Roman" w:hAnsi="Times New Roman" w:cs="Times New Roman"/>
-          <w:color w:val="000000" w:themeColor="text1"/>
-          <w:sz w:val="24"/>
-          <w:szCs w:val="24"/>
-        </w:rPr>
-        <w:lastRenderedPageBreak/>
-        <w:t>malicious PDF file is hidden inside a benign PDF file, it could go unnoticed under the anti-virus software.</w:t>
+        <w:t>Since such malicious PDF file is hidden inside a benign PDF file, it could go unnoticed under the anti-virus software.</w:t>
       </w:r>
       <w:r>
         <w:rPr>
@@ -6583,7 +6668,25 @@
           <w:sz w:val="24"/>
           <w:szCs w:val="24"/>
         </w:rPr>
-        <w:t>The main function of this library is to detect, remove or disable the active content in some file formats. In the case of PDF, it will deactivate JavaScript, Launch actions, and Embedded File</w:t>
+        <w:t xml:space="preserve">The main function of this library is to detect, remove or disable the active content in some file formats. In the case of PDF, it will deactivate JavaScript, </w:t>
+      </w:r>
+      <w:proofErr w:type="gramStart"/>
+      <w:r>
+        <w:rPr>
+          <w:rFonts w:ascii="Times New Roman" w:hAnsi="Times New Roman" w:cs="Times New Roman"/>
+          <w:sz w:val="24"/>
+          <w:szCs w:val="24"/>
+        </w:rPr>
+        <w:t>Launch</w:t>
+      </w:r>
+      <w:proofErr w:type="gramEnd"/>
+      <w:r>
+        <w:rPr>
+          <w:rFonts w:ascii="Times New Roman" w:hAnsi="Times New Roman" w:cs="Times New Roman"/>
+          <w:sz w:val="24"/>
+          <w:szCs w:val="24"/>
+        </w:rPr>
+        <w:t xml:space="preserve"> actions, and Embedded File</w:t>
       </w:r>
       <w:r>
         <w:rPr>
@@ -6628,6 +6731,7 @@
           <w:sz w:val="24"/>
           <w:szCs w:val="24"/>
         </w:rPr>
+        <w:lastRenderedPageBreak/>
         <w:t xml:space="preserve">Web </w:t>
       </w:r>
       <w:r>
@@ -6744,7 +6848,6 @@
           <w:sz w:val="24"/>
           <w:szCs w:val="24"/>
         </w:rPr>
-        <w:lastRenderedPageBreak/>
         <w:t>Possible Defenses</w:t>
       </w:r>
     </w:p>
@@ -7139,6 +7242,7 @@
           <w:sz w:val="24"/>
           <w:szCs w:val="24"/>
         </w:rPr>
+        <w:lastRenderedPageBreak/>
         <w:drawing>
           <wp:inline distT="0" distB="0" distL="0" distR="0" wp14:anchorId="74B20EF7" wp14:editId="0D7E0A91">
             <wp:extent cx="5487670" cy="2709245"/>
@@ -7356,17 +7460,7 @@
           <w:sz w:val="24"/>
           <w:szCs w:val="24"/>
         </w:rPr>
-        <w:t xml:space="preserve"> down. The static nature of a PDF is rather deceiving, as the vulnerabilities exposed shows how the users would not </w:t>
-      </w:r>
-      <w:r>
-        <w:rPr>
-          <w:rFonts w:ascii="Times New Roman" w:hAnsi="Times New Roman" w:cs="Times New Roman"/>
-          <w:color w:val="000000" w:themeColor="text1"/>
-          <w:sz w:val="24"/>
-          <w:szCs w:val="24"/>
-        </w:rPr>
-        <w:lastRenderedPageBreak/>
-        <w:t xml:space="preserve">be too suspicious of the file they received. These PDF vulnerabilities coupled with social engineering or phishing attacks even makes it more dangerous as the users do not suspect that the sender would send PDF files that has a malicious </w:t>
+        <w:t xml:space="preserve"> down. The static nature of a PDF is rather deceiving, as the vulnerabilities exposed shows how the users would not be too suspicious of the file they received. These PDF vulnerabilities coupled with social engineering or phishing attacks even makes it more dangerous as the users do not suspect that the sender would send PDF files that has a malicious </w:t>
       </w:r>
       <w:r>
         <w:rPr>
@@ -7506,149 +7600,6 @@
         </w:rPr>
         <w:t>not much the users can do then to take caution and sanitize PDFs before they open them.</w:t>
       </w:r>
-    </w:p>
-    <w:p>
-      <w:pPr>
-        <w:jc w:val="both"/>
-        <w:rPr>
-          <w:rFonts w:ascii="Times New Roman" w:hAnsi="Times New Roman" w:cs="Times New Roman"/>
-          <w:color w:val="000000" w:themeColor="text1"/>
-          <w:sz w:val="24"/>
-          <w:szCs w:val="24"/>
-        </w:rPr>
-      </w:pPr>
-    </w:p>
-    <w:p>
-      <w:pPr>
-        <w:jc w:val="both"/>
-        <w:rPr>
-          <w:rFonts w:ascii="Times New Roman" w:hAnsi="Times New Roman" w:cs="Times New Roman"/>
-          <w:color w:val="000000" w:themeColor="text1"/>
-          <w:sz w:val="24"/>
-          <w:szCs w:val="24"/>
-        </w:rPr>
-      </w:pPr>
-    </w:p>
-    <w:p>
-      <w:pPr>
-        <w:jc w:val="both"/>
-        <w:rPr>
-          <w:rFonts w:ascii="Times New Roman" w:hAnsi="Times New Roman" w:cs="Times New Roman"/>
-          <w:color w:val="000000" w:themeColor="text1"/>
-          <w:sz w:val="24"/>
-          <w:szCs w:val="24"/>
-        </w:rPr>
-      </w:pPr>
-    </w:p>
-    <w:p>
-      <w:pPr>
-        <w:jc w:val="both"/>
-        <w:rPr>
-          <w:rFonts w:ascii="Times New Roman" w:hAnsi="Times New Roman" w:cs="Times New Roman"/>
-          <w:color w:val="000000" w:themeColor="text1"/>
-          <w:sz w:val="24"/>
-          <w:szCs w:val="24"/>
-        </w:rPr>
-      </w:pPr>
-    </w:p>
-    <w:p>
-      <w:pPr>
-        <w:jc w:val="both"/>
-        <w:rPr>
-          <w:rFonts w:ascii="Times New Roman" w:hAnsi="Times New Roman" w:cs="Times New Roman"/>
-          <w:color w:val="000000" w:themeColor="text1"/>
-          <w:sz w:val="24"/>
-          <w:szCs w:val="24"/>
-        </w:rPr>
-      </w:pPr>
-    </w:p>
-    <w:p>
-      <w:pPr>
-        <w:jc w:val="both"/>
-        <w:rPr>
-          <w:rFonts w:ascii="Times New Roman" w:hAnsi="Times New Roman" w:cs="Times New Roman"/>
-          <w:color w:val="000000" w:themeColor="text1"/>
-          <w:sz w:val="24"/>
-          <w:szCs w:val="24"/>
-        </w:rPr>
-      </w:pPr>
-    </w:p>
-    <w:p>
-      <w:pPr>
-        <w:jc w:val="both"/>
-        <w:rPr>
-          <w:rFonts w:ascii="Times New Roman" w:hAnsi="Times New Roman" w:cs="Times New Roman"/>
-          <w:color w:val="000000" w:themeColor="text1"/>
-          <w:sz w:val="24"/>
-          <w:szCs w:val="24"/>
-        </w:rPr>
-      </w:pPr>
-    </w:p>
-    <w:p>
-      <w:pPr>
-        <w:jc w:val="both"/>
-        <w:rPr>
-          <w:rFonts w:ascii="Times New Roman" w:hAnsi="Times New Roman" w:cs="Times New Roman"/>
-          <w:color w:val="000000" w:themeColor="text1"/>
-          <w:sz w:val="24"/>
-          <w:szCs w:val="24"/>
-        </w:rPr>
-      </w:pPr>
-    </w:p>
-    <w:p>
-      <w:pPr>
-        <w:jc w:val="both"/>
-        <w:rPr>
-          <w:rFonts w:ascii="Times New Roman" w:hAnsi="Times New Roman" w:cs="Times New Roman"/>
-          <w:color w:val="000000" w:themeColor="text1"/>
-          <w:sz w:val="24"/>
-          <w:szCs w:val="24"/>
-        </w:rPr>
-      </w:pPr>
-    </w:p>
-    <w:p>
-      <w:pPr>
-        <w:jc w:val="both"/>
-        <w:rPr>
-          <w:rFonts w:ascii="Times New Roman" w:hAnsi="Times New Roman" w:cs="Times New Roman"/>
-          <w:color w:val="000000" w:themeColor="text1"/>
-          <w:sz w:val="24"/>
-          <w:szCs w:val="24"/>
-        </w:rPr>
-      </w:pPr>
-    </w:p>
-    <w:p>
-      <w:pPr>
-        <w:jc w:val="both"/>
-        <w:rPr>
-          <w:rFonts w:ascii="Times New Roman" w:hAnsi="Times New Roman" w:cs="Times New Roman"/>
-          <w:color w:val="000000" w:themeColor="text1"/>
-          <w:sz w:val="24"/>
-          <w:szCs w:val="24"/>
-        </w:rPr>
-      </w:pPr>
-    </w:p>
-    <w:p>
-      <w:pPr>
-        <w:jc w:val="both"/>
-        <w:rPr>
-          <w:rFonts w:ascii="Times New Roman" w:hAnsi="Times New Roman" w:cs="Times New Roman"/>
-          <w:color w:val="000000" w:themeColor="text1"/>
-          <w:sz w:val="24"/>
-          <w:szCs w:val="24"/>
-        </w:rPr>
-      </w:pPr>
-    </w:p>
-    <w:p>
-      <w:pPr>
-        <w:jc w:val="both"/>
-        <w:rPr>
-          <w:rFonts w:ascii="Times New Roman" w:hAnsi="Times New Roman" w:cs="Times New Roman"/>
-          <w:color w:val="000000" w:themeColor="text1"/>
-          <w:sz w:val="24"/>
-          <w:szCs w:val="24"/>
-        </w:rPr>
-      </w:pPr>
     </w:p>
     <w:p>
       <w:pPr>
@@ -8276,7 +8227,7 @@
 </file>
 
 <file path=word/numbering.xml><?xml version="1.0" encoding="utf-8"?>
-<w:numbering xmlns:wpc="http://schemas.microsoft.com/office/word/2010/wordprocessingCanvas" xmlns:cx="http://schemas.microsoft.com/office/drawing/2014/chartex" xmlns:cx1="http://schemas.microsoft.com/office/drawing/2015/9/8/chartex" xmlns:cx2="http://schemas.microsoft.com/office/drawing/2015/10/21/chartex" xmlns:cx3="http://schemas.microsoft.com/office/drawing/2016/5/9/chartex" xmlns:cx4="http://schemas.microsoft.com/office/drawing/2016/5/10/chartex" xmlns:cx5="http://schemas.microsoft.com/office/drawing/2016/5/11/chartex" xmlns:cx6="http://schemas.microsoft.com/office/drawing/2016/5/12/chartex" xmlns:cx7="http://schemas.microsoft.com/office/drawing/2016/5/13/chartex" xmlns:cx8="http://schemas.microsoft.com/office/drawing/2016/5/14/chartex" xmlns:mc="http://schemas.openxmlformats.org/markup-compatibility/2006" xmlns:aink="http://schemas.microsoft.com/office/drawing/2016/ink" xmlns:am3d="http://schemas.microsoft.com/office/drawing/2017/model3d" xmlns:o="urn:schemas-microsoft-com:office:office" xmlns:r="http://schemas.openxmlformats.org/officeDocument/2006/relationships" xmlns:m="http://schemas.openxmlformats.org/officeDocument/2006/math" xmlns:v="urn:schemas-microsoft-com:vml" xmlns:wp14="http://schemas.microsoft.com/office/word/2010/wordprocessingDrawing" xmlns:wp="http://schemas.openxmlformats.org/drawingml/2006/wordprocessingDrawing" xmlns:w10="urn:schemas-microsoft-com:office:word" xmlns:w="http://schemas.openxmlformats.org/wordprocessingml/2006/main" xmlns:w14="http://schemas.microsoft.com/office/word/2010/wordml" xmlns:w15="http://schemas.microsoft.com/office/word/2012/wordml" xmlns:w16cex="http://schemas.microsoft.com/office/word/2018/wordml/cex" xmlns:w16cid="http://schemas.microsoft.com/office/word/2016/wordml/cid" xmlns:w16="http://schemas.microsoft.com/office/word/2018/wordml" xmlns:w16se="http://schemas.microsoft.com/office/word/2015/wordml/symex" xmlns:wpg="http://schemas.microsoft.com/office/word/2010/wordprocessingGroup" xmlns:wpi="http://schemas.microsoft.com/office/word/2010/wordprocessingInk" xmlns:wne="http://schemas.microsoft.com/office/word/2006/wordml" xmlns:wps="http://schemas.microsoft.com/office/word/2010/wordprocessingShape" mc:Ignorable="w14 w15 w16se w16cid w16 w16cex wp14">
+<w:numbering xmlns:wpc="http://schemas.microsoft.com/office/word/2010/wordprocessingCanvas" xmlns:cx="http://schemas.microsoft.com/office/drawing/2014/chartex" xmlns:cx1="http://schemas.microsoft.com/office/drawing/2015/9/8/chartex" xmlns:cx2="http://schemas.microsoft.com/office/drawing/2015/10/21/chartex" xmlns:cx3="http://schemas.microsoft.com/office/drawing/2016/5/9/chartex" xmlns:cx4="http://schemas.microsoft.com/office/drawing/2016/5/10/chartex" xmlns:cx5="http://schemas.microsoft.com/office/drawing/2016/5/11/chartex" xmlns:cx6="http://schemas.microsoft.com/office/drawing/2016/5/12/chartex" xmlns:cx7="http://schemas.microsoft.com/office/drawing/2016/5/13/chartex" xmlns:cx8="http://schemas.microsoft.com/office/drawing/2016/5/14/chartex" xmlns:mc="http://schemas.openxmlformats.org/markup-compatibility/2006" xmlns:aink="http://schemas.microsoft.com/office/drawing/2016/ink" xmlns:am3d="http://schemas.microsoft.com/office/drawing/2017/model3d" xmlns:o="urn:schemas-microsoft-com:office:office" xmlns:r="http://schemas.openxmlformats.org/officeDocument/2006/relationships" xmlns:m="http://schemas.openxmlformats.org/officeDocument/2006/math" xmlns:v="urn:schemas-microsoft-com:vml" xmlns:wp14="http://schemas.microsoft.com/office/word/2010/wordprocessingDrawing" xmlns:wp="http://schemas.openxmlformats.org/drawingml/2006/wordprocessingDrawing" xmlns:w10="urn:schemas-microsoft-com:office:word" xmlns:w="http://schemas.openxmlformats.org/wordprocessingml/2006/main" xmlns:w14="http://schemas.microsoft.com/office/word/2010/wordml" xmlns:w15="http://schemas.microsoft.com/office/word/2012/wordml" xmlns:w16cid="http://schemas.microsoft.com/office/word/2016/wordml/cid" xmlns:w16se="http://schemas.microsoft.com/office/word/2015/wordml/symex" xmlns:wpg="http://schemas.microsoft.com/office/word/2010/wordprocessingGroup" xmlns:wpi="http://schemas.microsoft.com/office/word/2010/wordprocessingInk" xmlns:wne="http://schemas.microsoft.com/office/word/2006/wordml" xmlns:wps="http://schemas.microsoft.com/office/word/2010/wordprocessingShape" mc:Ignorable="w14 w15 w16se w16cid wp14">
   <w:abstractNum w:abstractNumId="0" w15:restartNumberingAfterBreak="0">
     <w:nsid w:val="2A1D4E67"/>
     <w:multiLevelType w:val="hybridMultilevel"/>
@@ -9261,7 +9212,7 @@
 </file>
 
 <file path=word/styles.xml><?xml version="1.0" encoding="utf-8"?>
-<w:styles xmlns:mc="http://schemas.openxmlformats.org/markup-compatibility/2006" xmlns:r="http://schemas.openxmlformats.org/officeDocument/2006/relationships" xmlns:w="http://schemas.openxmlformats.org/wordprocessingml/2006/main" xmlns:w14="http://schemas.microsoft.com/office/word/2010/wordml" xmlns:w15="http://schemas.microsoft.com/office/word/2012/wordml" xmlns:w16cex="http://schemas.microsoft.com/office/word/2018/wordml/cex" xmlns:w16cid="http://schemas.microsoft.com/office/word/2016/wordml/cid" xmlns:w16="http://schemas.microsoft.com/office/word/2018/wordml" xmlns:w16se="http://schemas.microsoft.com/office/word/2015/wordml/symex" mc:Ignorable="w14 w15 w16se w16cid w16 w16cex">
+<w:styles xmlns:mc="http://schemas.openxmlformats.org/markup-compatibility/2006" xmlns:r="http://schemas.openxmlformats.org/officeDocument/2006/relationships" xmlns:w="http://schemas.openxmlformats.org/wordprocessingml/2006/main" xmlns:w14="http://schemas.microsoft.com/office/word/2010/wordml" xmlns:w15="http://schemas.microsoft.com/office/word/2012/wordml" xmlns:w16cid="http://schemas.microsoft.com/office/word/2016/wordml/cid" xmlns:w16se="http://schemas.microsoft.com/office/word/2015/wordml/symex" mc:Ignorable="w14 w15 w16se w16cid">
   <w:docDefaults>
     <w:rPrDefault>
       <w:rPr>

</xml_diff>